<commit_message>
Mala ispravka ER dijagrama
</commit_message>
<xml_diff>
--- a/Izvestaj/Izvestaj.docx
+++ b/Izvestaj/Izvestaj.docx
@@ -6927,10 +6927,10 @@
           <w:noProof/>
         </w:rPr>
         <w:drawing>
-          <wp:inline distT="0" distB="0" distL="0" distR="0" wp14:anchorId="79C4C2C4" wp14:editId="6195C88D">
-            <wp:extent cx="5562600" cy="5258181"/>
+          <wp:inline distT="0" distB="0" distL="0" distR="0" wp14:anchorId="06E65ABF" wp14:editId="5E892880">
+            <wp:extent cx="5722620" cy="5412033"/>
             <wp:effectExtent l="0" t="0" r="0" b="0"/>
-            <wp:docPr id="1" name="Picture 1" descr="Diagram&#10;&#10;Description automatically generated"/>
+            <wp:docPr id="21" name="Picture 21" descr="Diagram&#10;&#10;Description automatically generated"/>
             <wp:cNvGraphicFramePr>
               <a:graphicFrameLocks xmlns:a="http://schemas.openxmlformats.org/drawingml/2006/main" noChangeAspect="1"/>
             </wp:cNvGraphicFramePr>
@@ -6938,7 +6938,7 @@
               <a:graphicData uri="http://schemas.openxmlformats.org/drawingml/2006/picture">
                 <pic:pic xmlns:pic="http://schemas.openxmlformats.org/drawingml/2006/picture">
                   <pic:nvPicPr>
-                    <pic:cNvPr id="1" name="Picture 1" descr="Diagram&#10;&#10;Description automatically generated"/>
+                    <pic:cNvPr id="21" name="Picture 21" descr="Diagram&#10;&#10;Description automatically generated"/>
                     <pic:cNvPicPr>
                       <a:picLocks noChangeAspect="1" noChangeArrowheads="1"/>
                     </pic:cNvPicPr>
@@ -6959,7 +6959,7 @@
                   <pic:spPr bwMode="auto">
                     <a:xfrm>
                       <a:off x="0" y="0"/>
-                      <a:ext cx="5609800" cy="5302798"/>
+                      <a:ext cx="5731466" cy="5420399"/>
                     </a:xfrm>
                     <a:prstGeom prst="rect">
                       <a:avLst/>

</xml_diff>

<commit_message>
Ispravka sitnih slovnih gresaka i prelamanja txta.
</commit_message>
<xml_diff>
--- a/Izvestaj/Izvestaj.docx
+++ b/Izvestaj/Izvestaj.docx
@@ -477,7 +477,7 @@
           <w:r>
             <w:fldChar w:fldCharType="separate"/>
           </w:r>
-          <w:hyperlink w:anchor="_Toc92624576" w:history="1">
+          <w:hyperlink w:anchor="_Toc92665004" w:history="1">
             <w:r>
               <w:rPr>
                 <w:rStyle w:val="Hyperlink"/>
@@ -504,7 +504,7 @@
                 <w:noProof/>
                 <w:webHidden/>
               </w:rPr>
-              <w:instrText xml:space="preserve"> PAGEREF _Toc92624576 \h </w:instrText>
+              <w:instrText xml:space="preserve"> PAGEREF _Toc92665004 \h </w:instrText>
             </w:r>
             <w:r>
               <w:rPr>
@@ -547,7 +547,7 @@
               <w:lang w:val="en-US"/>
             </w:rPr>
           </w:pPr>
-          <w:hyperlink w:anchor="_Toc92624577" w:history="1">
+          <w:hyperlink w:anchor="_Toc92665005" w:history="1">
             <w:r>
               <w:rPr>
                 <w:rStyle w:val="Hyperlink"/>
@@ -575,7 +575,7 @@
                 <w:noProof/>
                 <w:webHidden/>
               </w:rPr>
-              <w:instrText xml:space="preserve"> PAGEREF _Toc92624577 \h </w:instrText>
+              <w:instrText xml:space="preserve"> PAGEREF _Toc92665005 \h </w:instrText>
             </w:r>
             <w:r>
               <w:rPr>
@@ -618,7 +618,7 @@
               <w:lang w:val="en-US"/>
             </w:rPr>
           </w:pPr>
-          <w:hyperlink w:anchor="_Toc92624578" w:history="1">
+          <w:hyperlink w:anchor="_Toc92665006" w:history="1">
             <w:r>
               <w:rPr>
                 <w:rStyle w:val="Hyperlink"/>
@@ -646,7 +646,7 @@
                 <w:noProof/>
                 <w:webHidden/>
               </w:rPr>
-              <w:instrText xml:space="preserve"> PAGEREF _Toc92624578 \h </w:instrText>
+              <w:instrText xml:space="preserve"> PAGEREF _Toc92665006 \h </w:instrText>
             </w:r>
             <w:r>
               <w:rPr>
@@ -689,7 +689,7 @@
               <w:lang w:val="en-US"/>
             </w:rPr>
           </w:pPr>
-          <w:hyperlink w:anchor="_Toc92624579" w:history="1">
+          <w:hyperlink w:anchor="_Toc92665007" w:history="1">
             <w:r>
               <w:rPr>
                 <w:rStyle w:val="Hyperlink"/>
@@ -717,7 +717,7 @@
                 <w:noProof/>
                 <w:webHidden/>
               </w:rPr>
-              <w:instrText xml:space="preserve"> PAGEREF _Toc92624579 \h </w:instrText>
+              <w:instrText xml:space="preserve"> PAGEREF _Toc92665007 \h </w:instrText>
             </w:r>
             <w:r>
               <w:rPr>
@@ -737,7 +737,7 @@
                 <w:noProof/>
                 <w:webHidden/>
               </w:rPr>
-              <w:t>4</w:t>
+              <w:t>5</w:t>
             </w:r>
             <w:r>
               <w:rPr>
@@ -760,7 +760,7 @@
               <w:lang w:val="en-US"/>
             </w:rPr>
           </w:pPr>
-          <w:hyperlink w:anchor="_Toc92624580" w:history="1">
+          <w:hyperlink w:anchor="_Toc92665008" w:history="1">
             <w:r>
               <w:rPr>
                 <w:rStyle w:val="Hyperlink"/>
@@ -788,7 +788,7 @@
                 <w:noProof/>
                 <w:webHidden/>
               </w:rPr>
-              <w:instrText xml:space="preserve"> PAGEREF _Toc92624580 \h </w:instrText>
+              <w:instrText xml:space="preserve"> PAGEREF _Toc92665008 \h </w:instrText>
             </w:r>
             <w:r>
               <w:rPr>
@@ -831,7 +831,7 @@
               <w:lang w:val="en-US"/>
             </w:rPr>
           </w:pPr>
-          <w:hyperlink w:anchor="_Toc92624581" w:history="1">
+          <w:hyperlink w:anchor="_Toc92665009" w:history="1">
             <w:r>
               <w:rPr>
                 <w:rStyle w:val="Hyperlink"/>
@@ -859,7 +859,7 @@
                 <w:noProof/>
                 <w:webHidden/>
               </w:rPr>
-              <w:instrText xml:space="preserve"> PAGEREF _Toc92624581 \h </w:instrText>
+              <w:instrText xml:space="preserve"> PAGEREF _Toc92665009 \h </w:instrText>
             </w:r>
             <w:r>
               <w:rPr>
@@ -902,7 +902,7 @@
               <w:lang w:val="en-US"/>
             </w:rPr>
           </w:pPr>
-          <w:hyperlink w:anchor="_Toc92624582" w:history="1">
+          <w:hyperlink w:anchor="_Toc92665010" w:history="1">
             <w:r>
               <w:rPr>
                 <w:rStyle w:val="Hyperlink"/>
@@ -930,7 +930,7 @@
                 <w:noProof/>
                 <w:webHidden/>
               </w:rPr>
-              <w:instrText xml:space="preserve"> PAGEREF _Toc92624582 \h </w:instrText>
+              <w:instrText xml:space="preserve"> PAGEREF _Toc92665010 \h </w:instrText>
             </w:r>
             <w:r>
               <w:rPr>
@@ -973,7 +973,7 @@
               <w:lang w:val="en-US"/>
             </w:rPr>
           </w:pPr>
-          <w:hyperlink w:anchor="_Toc92624583" w:history="1">
+          <w:hyperlink w:anchor="_Toc92665011" w:history="1">
             <w:r>
               <w:rPr>
                 <w:rStyle w:val="Hyperlink"/>
@@ -1001,7 +1001,7 @@
                 <w:noProof/>
                 <w:webHidden/>
               </w:rPr>
-              <w:instrText xml:space="preserve"> PAGEREF _Toc92624583 \h </w:instrText>
+              <w:instrText xml:space="preserve"> PAGEREF _Toc92665011 \h </w:instrText>
             </w:r>
             <w:r>
               <w:rPr>
@@ -1044,7 +1044,7 @@
               <w:lang w:val="en-US"/>
             </w:rPr>
           </w:pPr>
-          <w:hyperlink w:anchor="_Toc92624584" w:history="1">
+          <w:hyperlink w:anchor="_Toc92665012" w:history="1">
             <w:r>
               <w:rPr>
                 <w:rStyle w:val="Hyperlink"/>
@@ -1072,7 +1072,7 @@
                 <w:noProof/>
                 <w:webHidden/>
               </w:rPr>
-              <w:instrText xml:space="preserve"> PAGEREF _Toc92624584 \h </w:instrText>
+              <w:instrText xml:space="preserve"> PAGEREF _Toc92665012 \h </w:instrText>
             </w:r>
             <w:r>
               <w:rPr>
@@ -1115,7 +1115,7 @@
               <w:lang w:val="en-US"/>
             </w:rPr>
           </w:pPr>
-          <w:hyperlink w:anchor="_Toc92624585" w:history="1">
+          <w:hyperlink w:anchor="_Toc92665013" w:history="1">
             <w:r>
               <w:rPr>
                 <w:rStyle w:val="Hyperlink"/>
@@ -1143,7 +1143,7 @@
                 <w:noProof/>
                 <w:webHidden/>
               </w:rPr>
-              <w:instrText xml:space="preserve"> PAGEREF _Toc92624585 \h </w:instrText>
+              <w:instrText xml:space="preserve"> PAGEREF _Toc92665013 \h </w:instrText>
             </w:r>
             <w:r>
               <w:rPr>
@@ -1186,7 +1186,7 @@
               <w:lang w:val="en-US"/>
             </w:rPr>
           </w:pPr>
-          <w:hyperlink w:anchor="_Toc92624586" w:history="1">
+          <w:hyperlink w:anchor="_Toc92665014" w:history="1">
             <w:r>
               <w:rPr>
                 <w:rStyle w:val="Hyperlink"/>
@@ -1214,7 +1214,7 @@
                 <w:noProof/>
                 <w:webHidden/>
               </w:rPr>
-              <w:instrText xml:space="preserve"> PAGEREF _Toc92624586 \h </w:instrText>
+              <w:instrText xml:space="preserve"> PAGEREF _Toc92665014 \h </w:instrText>
             </w:r>
             <w:r>
               <w:rPr>
@@ -1257,7 +1257,7 @@
               <w:lang w:val="en-US"/>
             </w:rPr>
           </w:pPr>
-          <w:hyperlink w:anchor="_Toc92624587" w:history="1">
+          <w:hyperlink w:anchor="_Toc92665015" w:history="1">
             <w:r>
               <w:rPr>
                 <w:rStyle w:val="Hyperlink"/>
@@ -1285,7 +1285,7 @@
                 <w:noProof/>
                 <w:webHidden/>
               </w:rPr>
-              <w:instrText xml:space="preserve"> PAGEREF _Toc92624587 \h </w:instrText>
+              <w:instrText xml:space="preserve"> PAGEREF _Toc92665015 \h </w:instrText>
             </w:r>
             <w:r>
               <w:rPr>
@@ -1328,7 +1328,7 @@
               <w:lang w:val="en-US"/>
             </w:rPr>
           </w:pPr>
-          <w:hyperlink w:anchor="_Toc92624588" w:history="1">
+          <w:hyperlink w:anchor="_Toc92665016" w:history="1">
             <w:r>
               <w:rPr>
                 <w:rStyle w:val="Hyperlink"/>
@@ -1356,7 +1356,7 @@
                 <w:noProof/>
                 <w:webHidden/>
               </w:rPr>
-              <w:instrText xml:space="preserve"> PAGEREF _Toc92624588 \h </w:instrText>
+              <w:instrText xml:space="preserve"> PAGEREF _Toc92665016 \h </w:instrText>
             </w:r>
             <w:r>
               <w:rPr>
@@ -1399,7 +1399,7 @@
               <w:lang w:val="en-US"/>
             </w:rPr>
           </w:pPr>
-          <w:hyperlink w:anchor="_Toc92624589" w:history="1">
+          <w:hyperlink w:anchor="_Toc92665017" w:history="1">
             <w:r>
               <w:rPr>
                 <w:rStyle w:val="Hyperlink"/>
@@ -1435,7 +1435,7 @@
                 <w:noProof/>
                 <w:webHidden/>
               </w:rPr>
-              <w:instrText xml:space="preserve"> PAGEREF _Toc92624589 \h </w:instrText>
+              <w:instrText xml:space="preserve"> PAGEREF _Toc92665017 \h </w:instrText>
             </w:r>
             <w:r>
               <w:rPr>
@@ -1455,7 +1455,7 @@
                 <w:noProof/>
                 <w:webHidden/>
               </w:rPr>
-              <w:t>13</w:t>
+              <w:t>12</w:t>
             </w:r>
             <w:r>
               <w:rPr>
@@ -1478,7 +1478,7 @@
               <w:lang w:val="en-US"/>
             </w:rPr>
           </w:pPr>
-          <w:hyperlink w:anchor="_Toc92624590" w:history="1">
+          <w:hyperlink w:anchor="_Toc92665018" w:history="1">
             <w:r>
               <w:rPr>
                 <w:rStyle w:val="Hyperlink"/>
@@ -1506,7 +1506,7 @@
                 <w:noProof/>
                 <w:webHidden/>
               </w:rPr>
-              <w:instrText xml:space="preserve"> PAGEREF _Toc92624590 \h </w:instrText>
+              <w:instrText xml:space="preserve"> PAGEREF _Toc92665018 \h </w:instrText>
             </w:r>
             <w:r>
               <w:rPr>
@@ -1526,7 +1526,7 @@
                 <w:noProof/>
                 <w:webHidden/>
               </w:rPr>
-              <w:t>13</w:t>
+              <w:t>12</w:t>
             </w:r>
             <w:r>
               <w:rPr>
@@ -1549,7 +1549,7 @@
               <w:lang w:val="en-US"/>
             </w:rPr>
           </w:pPr>
-          <w:hyperlink w:anchor="_Toc92624591" w:history="1">
+          <w:hyperlink w:anchor="_Toc92665019" w:history="1">
             <w:r>
               <w:rPr>
                 <w:rStyle w:val="Hyperlink"/>
@@ -1577,7 +1577,7 @@
                 <w:noProof/>
                 <w:webHidden/>
               </w:rPr>
-              <w:instrText xml:space="preserve"> PAGEREF _Toc92624591 \h </w:instrText>
+              <w:instrText xml:space="preserve"> PAGEREF _Toc92665019 \h </w:instrText>
             </w:r>
             <w:r>
               <w:rPr>
@@ -1620,7 +1620,7 @@
               <w:lang w:val="en-US"/>
             </w:rPr>
           </w:pPr>
-          <w:hyperlink w:anchor="_Toc92624592" w:history="1">
+          <w:hyperlink w:anchor="_Toc92665020" w:history="1">
             <w:r>
               <w:rPr>
                 <w:rStyle w:val="Hyperlink"/>
@@ -1648,7 +1648,7 @@
                 <w:noProof/>
                 <w:webHidden/>
               </w:rPr>
-              <w:instrText xml:space="preserve"> PAGEREF _Toc92624592 \h </w:instrText>
+              <w:instrText xml:space="preserve"> PAGEREF _Toc92665020 \h </w:instrText>
             </w:r>
             <w:r>
               <w:rPr>
@@ -1691,7 +1691,7 @@
               <w:lang w:val="en-US"/>
             </w:rPr>
           </w:pPr>
-          <w:hyperlink w:anchor="_Toc92624593" w:history="1">
+          <w:hyperlink w:anchor="_Toc92665021" w:history="1">
             <w:r>
               <w:rPr>
                 <w:rStyle w:val="Hyperlink"/>
@@ -1719,7 +1719,7 @@
                 <w:noProof/>
                 <w:webHidden/>
               </w:rPr>
-              <w:instrText xml:space="preserve"> PAGEREF _Toc92624593 \h </w:instrText>
+              <w:instrText xml:space="preserve"> PAGEREF _Toc92665021 \h </w:instrText>
             </w:r>
             <w:r>
               <w:rPr>
@@ -1739,7 +1739,7 @@
                 <w:noProof/>
                 <w:webHidden/>
               </w:rPr>
-              <w:t>20</w:t>
+              <w:t>19</w:t>
             </w:r>
             <w:r>
               <w:rPr>
@@ -1762,7 +1762,7 @@
               <w:lang w:val="en-US"/>
             </w:rPr>
           </w:pPr>
-          <w:hyperlink w:anchor="_Toc92624594" w:history="1">
+          <w:hyperlink w:anchor="_Toc92665022" w:history="1">
             <w:r>
               <w:rPr>
                 <w:rStyle w:val="Hyperlink"/>
@@ -1790,7 +1790,7 @@
                 <w:noProof/>
                 <w:webHidden/>
               </w:rPr>
-              <w:instrText xml:space="preserve"> PAGEREF _Toc92624594 \h </w:instrText>
+              <w:instrText xml:space="preserve"> PAGEREF _Toc92665022 \h </w:instrText>
             </w:r>
             <w:r>
               <w:rPr>
@@ -1810,7 +1810,7 @@
                 <w:noProof/>
                 <w:webHidden/>
               </w:rPr>
-              <w:t>20</w:t>
+              <w:t>19</w:t>
             </w:r>
             <w:r>
               <w:rPr>
@@ -1833,7 +1833,7 @@
               <w:lang w:val="en-US"/>
             </w:rPr>
           </w:pPr>
-          <w:hyperlink w:anchor="_Toc92624595" w:history="1">
+          <w:hyperlink w:anchor="_Toc92665023" w:history="1">
             <w:r>
               <w:rPr>
                 <w:rStyle w:val="Hyperlink"/>
@@ -1861,7 +1861,7 @@
                 <w:noProof/>
                 <w:webHidden/>
               </w:rPr>
-              <w:instrText xml:space="preserve"> PAGEREF _Toc92624595 \h </w:instrText>
+              <w:instrText xml:space="preserve"> PAGEREF _Toc92665023 \h </w:instrText>
             </w:r>
             <w:r>
               <w:rPr>
@@ -1904,7 +1904,7 @@
               <w:lang w:val="en-US"/>
             </w:rPr>
           </w:pPr>
-          <w:hyperlink w:anchor="_Toc92624596" w:history="1">
+          <w:hyperlink w:anchor="_Toc92665024" w:history="1">
             <w:r>
               <w:rPr>
                 <w:rStyle w:val="Hyperlink"/>
@@ -1932,7 +1932,7 @@
                 <w:noProof/>
                 <w:webHidden/>
               </w:rPr>
-              <w:instrText xml:space="preserve"> PAGEREF _Toc92624596 \h </w:instrText>
+              <w:instrText xml:space="preserve"> PAGEREF _Toc92665024 \h </w:instrText>
             </w:r>
             <w:r>
               <w:rPr>
@@ -1952,7 +1952,7 @@
                 <w:noProof/>
                 <w:webHidden/>
               </w:rPr>
-              <w:t>22</w:t>
+              <w:t>21</w:t>
             </w:r>
             <w:r>
               <w:rPr>
@@ -1975,7 +1975,7 @@
               <w:lang w:val="en-US"/>
             </w:rPr>
           </w:pPr>
-          <w:hyperlink w:anchor="_Toc92624597" w:history="1">
+          <w:hyperlink w:anchor="_Toc92665025" w:history="1">
             <w:r>
               <w:rPr>
                 <w:rStyle w:val="Hyperlink"/>
@@ -2003,7 +2003,7 @@
                 <w:noProof/>
                 <w:webHidden/>
               </w:rPr>
-              <w:instrText xml:space="preserve"> PAGEREF _Toc92624597 \h </w:instrText>
+              <w:instrText xml:space="preserve"> PAGEREF _Toc92665025 \h </w:instrText>
             </w:r>
             <w:r>
               <w:rPr>
@@ -2023,7 +2023,7 @@
                 <w:noProof/>
                 <w:webHidden/>
               </w:rPr>
-              <w:t>23</w:t>
+              <w:t>22</w:t>
             </w:r>
             <w:r>
               <w:rPr>
@@ -2046,7 +2046,7 @@
               <w:lang w:val="en-US"/>
             </w:rPr>
           </w:pPr>
-          <w:hyperlink w:anchor="_Toc92624598" w:history="1">
+          <w:hyperlink w:anchor="_Toc92665026" w:history="1">
             <w:r>
               <w:rPr>
                 <w:rStyle w:val="Hyperlink"/>
@@ -2074,7 +2074,7 @@
                 <w:noProof/>
                 <w:webHidden/>
               </w:rPr>
-              <w:instrText xml:space="preserve"> PAGEREF _Toc92624598 \h </w:instrText>
+              <w:instrText xml:space="preserve"> PAGEREF _Toc92665026 \h </w:instrText>
             </w:r>
             <w:r>
               <w:rPr>
@@ -2094,7 +2094,7 @@
                 <w:noProof/>
                 <w:webHidden/>
               </w:rPr>
-              <w:t>25</w:t>
+              <w:t>24</w:t>
             </w:r>
             <w:r>
               <w:rPr>
@@ -2117,7 +2117,7 @@
               <w:lang w:val="en-US"/>
             </w:rPr>
           </w:pPr>
-          <w:hyperlink w:anchor="_Toc92624599" w:history="1">
+          <w:hyperlink w:anchor="_Toc92665027" w:history="1">
             <w:r>
               <w:rPr>
                 <w:rStyle w:val="Hyperlink"/>
@@ -2145,7 +2145,7 @@
                 <w:noProof/>
                 <w:webHidden/>
               </w:rPr>
-              <w:instrText xml:space="preserve"> PAGEREF _Toc92624599 \h </w:instrText>
+              <w:instrText xml:space="preserve"> PAGEREF _Toc92665027 \h </w:instrText>
             </w:r>
             <w:r>
               <w:rPr>
@@ -2165,7 +2165,7 @@
                 <w:noProof/>
                 <w:webHidden/>
               </w:rPr>
-              <w:t>27</w:t>
+              <w:t>25</w:t>
             </w:r>
             <w:r>
               <w:rPr>
@@ -2188,7 +2188,7 @@
               <w:lang w:val="en-US"/>
             </w:rPr>
           </w:pPr>
-          <w:hyperlink w:anchor="_Toc92624600" w:history="1">
+          <w:hyperlink w:anchor="_Toc92665028" w:history="1">
             <w:r>
               <w:rPr>
                 <w:rStyle w:val="Hyperlink"/>
@@ -2216,7 +2216,7 @@
                 <w:noProof/>
                 <w:webHidden/>
               </w:rPr>
-              <w:instrText xml:space="preserve"> PAGEREF _Toc92624600 \h </w:instrText>
+              <w:instrText xml:space="preserve"> PAGEREF _Toc92665028 \h </w:instrText>
             </w:r>
             <w:r>
               <w:rPr>
@@ -2236,7 +2236,7 @@
                 <w:noProof/>
                 <w:webHidden/>
               </w:rPr>
-              <w:t>27</w:t>
+              <w:t>26</w:t>
             </w:r>
             <w:r>
               <w:rPr>
@@ -2259,7 +2259,7 @@
               <w:lang w:val="en-US"/>
             </w:rPr>
           </w:pPr>
-          <w:hyperlink w:anchor="_Toc92624601" w:history="1">
+          <w:hyperlink w:anchor="_Toc92665029" w:history="1">
             <w:r>
               <w:rPr>
                 <w:rStyle w:val="Hyperlink"/>
@@ -2287,7 +2287,7 @@
                 <w:noProof/>
                 <w:webHidden/>
               </w:rPr>
-              <w:instrText xml:space="preserve"> PAGEREF _Toc92624601 \h </w:instrText>
+              <w:instrText xml:space="preserve"> PAGEREF _Toc92665029 \h </w:instrText>
             </w:r>
             <w:r>
               <w:rPr>
@@ -2307,7 +2307,7 @@
                 <w:noProof/>
                 <w:webHidden/>
               </w:rPr>
-              <w:t>28</w:t>
+              <w:t>27</w:t>
             </w:r>
             <w:r>
               <w:rPr>
@@ -2376,7 +2376,7 @@
       <w:pPr>
         <w:pStyle w:val="Heading1"/>
       </w:pPr>
-      <w:bookmarkStart w:id="0" w:name="_Toc92624576"/>
+      <w:bookmarkStart w:id="0" w:name="_Toc92665004"/>
       <w:r>
         <w:t xml:space="preserve">1. </w:t>
       </w:r>
@@ -2587,7 +2587,7 @@
           <w:lang w:val="sr-Latn-RS"/>
         </w:rPr>
       </w:pPr>
-      <w:bookmarkStart w:id="1" w:name="_Toc92624577"/>
+      <w:bookmarkStart w:id="1" w:name="_Toc92665005"/>
       <w:r>
         <w:rPr>
           <w:lang w:val="sr-Latn-RS"/>
@@ -2783,7 +2783,7 @@
           <w:lang w:val="sr-Latn-RS"/>
         </w:rPr>
       </w:pPr>
-      <w:bookmarkStart w:id="2" w:name="_Toc92624578"/>
+      <w:bookmarkStart w:id="2" w:name="_Toc92665006"/>
       <w:r>
         <w:rPr>
           <w:lang w:val="sr-Latn-RS"/>
@@ -2837,7 +2837,24 @@
           <w:szCs w:val="24"/>
           <w:lang w:val="en-US"/>
         </w:rPr>
-        <w:t>“npm install”.Projekat koristi slede</w:t>
+        <w:t>“</w:t>
+      </w:r>
+      <w:r>
+        <w:rPr>
+          <w:rFonts w:ascii="Consolas" w:hAnsi="Consolas"/>
+          <w:sz w:val="24"/>
+          <w:szCs w:val="24"/>
+          <w:lang w:val="en-US"/>
+        </w:rPr>
+        <w:t>npm install</w:t>
+      </w:r>
+      <w:r>
+        <w:rPr>
+          <w:sz w:val="24"/>
+          <w:szCs w:val="24"/>
+          <w:lang w:val="en-US"/>
+        </w:rPr>
+        <w:t>”.Projekat koristi slede</w:t>
       </w:r>
       <w:r>
         <w:rPr>
@@ -3185,16 +3202,37 @@
     </w:p>
     <w:p>
       <w:pPr>
+        <w:pStyle w:val="ListParagraph"/>
+        <w:rPr>
+          <w:sz w:val="24"/>
+          <w:szCs w:val="24"/>
+          <w:lang w:val="en-US"/>
+        </w:rPr>
+      </w:pPr>
+    </w:p>
+    <w:p>
+      <w:pPr>
+        <w:pStyle w:val="ListParagraph"/>
+        <w:rPr>
+          <w:sz w:val="24"/>
+          <w:szCs w:val="24"/>
+          <w:lang w:val="en-US"/>
+        </w:rPr>
+      </w:pPr>
+    </w:p>
+    <w:p>
+      <w:pPr>
         <w:pStyle w:val="Heading1"/>
         <w:rPr>
           <w:lang w:val="en-US"/>
         </w:rPr>
       </w:pPr>
-      <w:bookmarkStart w:id="3" w:name="_Toc92624579"/>
-      <w:r>
-        <w:rPr>
-          <w:lang w:val="en-US"/>
-        </w:rPr>
+      <w:bookmarkStart w:id="3" w:name="_Toc92665007"/>
+      <w:r>
+        <w:rPr>
+          <w:lang w:val="en-US"/>
+        </w:rPr>
+        <w:lastRenderedPageBreak/>
         <w:t>3. Arhitektura aplikacije</w:t>
       </w:r>
       <w:bookmarkEnd w:id="3"/>
@@ -3213,16 +3251,7 @@
           <w:szCs w:val="24"/>
           <w:lang w:val="en-US"/>
         </w:rPr>
-        <w:t xml:space="preserve">Prilikom izrade aplikacije korišnjen je MVC dizajn patern.Upotreblja se i Service layer,ali samo </w:t>
-      </w:r>
-      <w:r>
-        <w:rPr>
-          <w:sz w:val="24"/>
-          <w:szCs w:val="24"/>
-          <w:lang w:val="en-US"/>
-        </w:rPr>
-        <w:lastRenderedPageBreak/>
-        <w:t>u nekim delovima aplikacije,kako bi se sprečilo ponavljanje koda koji se koristi u više kontrolera</w:t>
+        <w:t>Prilikom izrade aplikacije korišnjen je MVC dizajn patern.Upotreblja se i Service layer,ali samo u nekim delovima aplikacije,kako bi se sprečilo ponavljanje koda koji se koristi u više kontrolera</w:t>
       </w:r>
       <w:r>
         <w:rPr>
@@ -3745,7 +3774,7 @@
           <w:lang w:val="sr-Latn-RS"/>
         </w:rPr>
       </w:pPr>
-      <w:bookmarkStart w:id="4" w:name="_Toc92624580"/>
+      <w:bookmarkStart w:id="4" w:name="_Toc92665008"/>
       <w:r>
         <w:rPr>
           <w:lang w:val="sr-Latn-RS"/>
@@ -4686,6 +4715,7 @@
           <w:szCs w:val="18"/>
           <w:lang w:val="en-US"/>
         </w:rPr>
+        <w:lastRenderedPageBreak/>
         <w:t xml:space="preserve">        </w:t>
       </w:r>
       <w:r>
@@ -4788,7 +4818,6 @@
           <w:szCs w:val="18"/>
           <w:lang w:val="en-US"/>
         </w:rPr>
-        <w:lastRenderedPageBreak/>
         <w:t>      });</w:t>
       </w:r>
     </w:p>
@@ -5827,7 +5856,15 @@
           <w:lang w:val="en-US"/>
         </w:rPr>
       </w:pPr>
-      <w:bookmarkStart w:id="5" w:name="_Toc92624581"/>
+    </w:p>
+    <w:p>
+      <w:pPr>
+        <w:pStyle w:val="Heading2"/>
+        <w:rPr>
+          <w:lang w:val="en-US"/>
+        </w:rPr>
+      </w:pPr>
+      <w:bookmarkStart w:id="5" w:name="_Toc92665009"/>
       <w:r>
         <w:rPr>
           <w:lang w:val="en-US"/>
@@ -6053,7 +6090,7 @@
           <w:lang w:val="sr-Latn-RS"/>
         </w:rPr>
       </w:pPr>
-      <w:bookmarkStart w:id="6" w:name="_Toc92624582"/>
+      <w:bookmarkStart w:id="6" w:name="_Toc92665010"/>
       <w:r>
         <w:rPr>
           <w:lang w:val="sr-Latn-RS"/>
@@ -6211,7 +6248,7 @@
           <w:lang w:val="en-US"/>
         </w:rPr>
       </w:pPr>
-      <w:bookmarkStart w:id="7" w:name="_Toc92624583"/>
+      <w:bookmarkStart w:id="7" w:name="_Toc92665011"/>
       <w:r>
         <w:rPr>
           <w:lang w:val="en-US"/>
@@ -6324,7 +6361,16 @@
           <w:szCs w:val="24"/>
           <w:lang w:val="en-US"/>
         </w:rPr>
-        <w:t xml:space="preserve"> – sadrži informacije o stanicama na kojima pojedini autobusi staju i cenu peronske karte za tu stanicu</w:t>
+        <w:t xml:space="preserve"> – sadrži informacije o stanicama na kojima pojedini autobusi staju i cenu </w:t>
+      </w:r>
+      <w:r>
+        <w:rPr>
+          <w:sz w:val="24"/>
+          <w:szCs w:val="24"/>
+          <w:lang w:val="en-US"/>
+        </w:rPr>
+        <w:lastRenderedPageBreak/>
+        <w:t>peronske karte za tu stanicu</w:t>
       </w:r>
     </w:p>
     <w:p>
@@ -6406,7 +6452,6 @@
           <w:szCs w:val="24"/>
           <w:lang w:val="en-US"/>
         </w:rPr>
-        <w:lastRenderedPageBreak/>
         <w:t>destinacije</w:t>
       </w:r>
       <w:r>
@@ -6774,12 +6819,23 @@
     </w:p>
     <w:p>
       <w:pPr>
+        <w:pStyle w:val="ListParagraph"/>
+        <w:ind w:left="1079"/>
+        <w:rPr>
+          <w:sz w:val="24"/>
+          <w:szCs w:val="24"/>
+          <w:lang w:val="en-US"/>
+        </w:rPr>
+      </w:pPr>
+    </w:p>
+    <w:p>
+      <w:pPr>
         <w:pStyle w:val="Heading3"/>
         <w:rPr>
           <w:lang w:val="en-US"/>
         </w:rPr>
       </w:pPr>
-      <w:bookmarkStart w:id="8" w:name="_Toc92624584"/>
+      <w:bookmarkStart w:id="8" w:name="_Toc92665012"/>
       <w:r>
         <w:rPr>
           <w:lang w:val="en-US"/>
@@ -6805,11 +6861,10 @@
         <w:rPr>
           <w:noProof/>
         </w:rPr>
-        <w:lastRenderedPageBreak/>
         <w:drawing>
-          <wp:inline distT="0" distB="0" distL="0" distR="0" wp14:anchorId="06E65ABF" wp14:editId="5E892880">
-            <wp:extent cx="5722620" cy="5412033"/>
-            <wp:effectExtent l="0" t="0" r="0" b="0"/>
+          <wp:inline distT="0" distB="0" distL="0" distR="0" wp14:anchorId="06E65ABF" wp14:editId="592C6A43">
+            <wp:extent cx="4133398" cy="3909060"/>
+            <wp:effectExtent l="0" t="0" r="635" b="0"/>
             <wp:docPr id="21" name="Picture 21" descr="Diagram&#10;&#10;Description automatically generated"/>
             <wp:cNvGraphicFramePr>
               <a:graphicFrameLocks xmlns:a="http://schemas.openxmlformats.org/drawingml/2006/main" noChangeAspect="1"/>
@@ -6839,7 +6894,7 @@
                   <pic:spPr bwMode="auto">
                     <a:xfrm>
                       <a:off x="0" y="0"/>
-                      <a:ext cx="5731466" cy="5420399"/>
+                      <a:ext cx="4136469" cy="3911964"/>
                     </a:xfrm>
                     <a:prstGeom prst="rect">
                       <a:avLst/>
@@ -6862,15 +6917,15 @@
           <w:i/>
           <w:iCs/>
           <w:color w:val="404040" w:themeColor="text1" w:themeTint="BF"/>
-          <w:sz w:val="28"/>
-          <w:szCs w:val="28"/>
-          <w:lang w:val="en-US"/>
-        </w:rPr>
-      </w:pPr>
-      <w:r>
-        <w:rPr>
-          <w:sz w:val="28"/>
-          <w:szCs w:val="28"/>
+          <w:sz w:val="32"/>
+          <w:szCs w:val="32"/>
+          <w:lang w:val="en-US"/>
+        </w:rPr>
+      </w:pPr>
+      <w:r>
+        <w:rPr>
+          <w:sz w:val="32"/>
+          <w:szCs w:val="32"/>
           <w:lang w:val="en-US"/>
         </w:rPr>
         <w:t xml:space="preserve">* </w:t>
@@ -6880,33 +6935,66 @@
           <w:i/>
           <w:iCs/>
           <w:color w:val="404040" w:themeColor="text1" w:themeTint="BF"/>
-          <w:sz w:val="28"/>
-          <w:szCs w:val="28"/>
-          <w:lang w:val="en-US"/>
-        </w:rPr>
-        <w:t>u prilogu se nalazi master slike</w:t>
+          <w:sz w:val="32"/>
+          <w:szCs w:val="32"/>
+          <w:lang w:val="en-US"/>
+        </w:rPr>
+        <w:t xml:space="preserve">u prilogu se nalazi </w:t>
       </w:r>
       <w:r>
         <w:rPr>
           <w:i/>
           <w:iCs/>
           <w:color w:val="404040" w:themeColor="text1" w:themeTint="BF"/>
-          <w:sz w:val="28"/>
-          <w:szCs w:val="28"/>
-          <w:lang w:val="en-US"/>
-        </w:rPr>
-        <w:t xml:space="preserve"> </w:t>
+          <w:sz w:val="32"/>
+          <w:szCs w:val="32"/>
+          <w:lang w:val="en-US"/>
+        </w:rPr>
+        <w:t>slika</w:t>
       </w:r>
       <w:r>
         <w:rPr>
           <w:i/>
           <w:iCs/>
           <w:color w:val="404040" w:themeColor="text1" w:themeTint="BF"/>
-          <w:sz w:val="28"/>
-          <w:szCs w:val="28"/>
-          <w:lang w:val="en-US"/>
-        </w:rPr>
-        <w:t>(koji je moguće uveličati)</w:t>
+          <w:sz w:val="32"/>
+          <w:szCs w:val="32"/>
+          <w:lang w:val="en-US"/>
+        </w:rPr>
+        <w:t xml:space="preserve"> </w:t>
+      </w:r>
+      <w:r>
+        <w:rPr>
+          <w:i/>
+          <w:iCs/>
+          <w:color w:val="404040" w:themeColor="text1" w:themeTint="BF"/>
+          <w:sz w:val="32"/>
+          <w:szCs w:val="32"/>
+          <w:lang w:val="en-US"/>
+        </w:rPr>
+        <w:t>koj</w:t>
+      </w:r>
+      <w:r>
+        <w:rPr>
+          <w:i/>
+          <w:iCs/>
+          <w:color w:val="404040" w:themeColor="text1" w:themeTint="BF"/>
+          <w:sz w:val="32"/>
+          <w:szCs w:val="32"/>
+          <w:lang w:val="en-US"/>
+        </w:rPr>
+        <w:t>u</w:t>
+      </w:r>
+      <w:r>
+        <w:rPr>
+          <w:i/>
+          <w:iCs/>
+          <w:color w:val="404040" w:themeColor="text1" w:themeTint="BF"/>
+          <w:sz w:val="32"/>
+          <w:szCs w:val="32"/>
+          <w:lang w:val="en-US"/>
+        </w:rPr>
+        <w:t xml:space="preserve"> je moguće uveličati</w:t>
       </w:r>
     </w:p>
     <w:p>
@@ -6916,11 +7004,12 @@
           <w:lang w:val="en-US"/>
         </w:rPr>
       </w:pPr>
-      <w:bookmarkStart w:id="9" w:name="_Toc92624585"/>
-      <w:r>
-        <w:rPr>
-          <w:lang w:val="en-US"/>
-        </w:rPr>
+      <w:bookmarkStart w:id="9" w:name="_Toc92665013"/>
+      <w:r>
+        <w:rPr>
+          <w:lang w:val="en-US"/>
+        </w:rPr>
+        <w:lastRenderedPageBreak/>
         <w:t>3.4 Komunikacija</w:t>
       </w:r>
       <w:bookmarkEnd w:id="9"/>
@@ -8023,16 +8112,7 @@
                 <w:szCs w:val="24"/>
                 <w:lang w:val="en-US"/>
               </w:rPr>
-              <w:t xml:space="preserve">Prikazuje stranicu za </w:t>
-            </w:r>
-            <w:r>
-              <w:rPr>
-                <w:sz w:val="24"/>
-                <w:szCs w:val="24"/>
-                <w:lang w:val="en-US"/>
-              </w:rPr>
-              <w:lastRenderedPageBreak/>
-              <w:t>registraciju</w:t>
+              <w:t>Prikazuje stranicu za registraciju</w:t>
             </w:r>
           </w:p>
         </w:tc>
@@ -8054,7 +8134,6 @@
                 <w:szCs w:val="24"/>
                 <w:lang w:val="en-US"/>
               </w:rPr>
-              <w:lastRenderedPageBreak/>
               <w:t>D</w:t>
             </w:r>
           </w:p>
@@ -9354,7 +9433,16 @@
                 <w:szCs w:val="24"/>
                 <w:lang w:val="en-US"/>
               </w:rPr>
-              <w:t>/autobus/:red_voznje_id/:broj_putnika/:pocetna_destinacija_id/:krajnja_destinacija_id/:datum_enkodovan/:vreme_enkodovano/:naziv_putovanja</w:t>
+              <w:t>/autobus/:red_voznje_id/:broj_putnika/:pocetna_destinacija_id/:krajnja_destinacija_id/:datum_e</w:t>
+            </w:r>
+            <w:r>
+              <w:rPr>
+                <w:sz w:val="24"/>
+                <w:szCs w:val="24"/>
+                <w:lang w:val="en-US"/>
+              </w:rPr>
+              <w:lastRenderedPageBreak/>
+              <w:t>nkodovan/:vreme_enkodovano/:naziv_putovanja</w:t>
             </w:r>
           </w:p>
         </w:tc>
@@ -9376,6 +9464,7 @@
                 <w:szCs w:val="24"/>
                 <w:lang w:val="en-US"/>
               </w:rPr>
+              <w:lastRenderedPageBreak/>
               <w:t>GET</w:t>
             </w:r>
           </w:p>
@@ -9412,7 +9501,16 @@
                 <w:szCs w:val="24"/>
                 <w:lang w:val="en-US"/>
               </w:rPr>
-              <w:t>Ova ruta je asinhrona.Njen zadatak je da vrati HTML koji sadrži autobus.Koristi se prilikom rezervacije za crtanje autobusa za određeni polazak.</w:t>
+              <w:t xml:space="preserve">Ova ruta je asinhrona.Njen zadatak je da vrati HTML koji sadrži autobus.Koristi se prilikom rezervacije za crtanje autobusa za određeni </w:t>
+            </w:r>
+            <w:r>
+              <w:rPr>
+                <w:sz w:val="24"/>
+                <w:szCs w:val="24"/>
+                <w:lang w:val="en-US"/>
+              </w:rPr>
+              <w:lastRenderedPageBreak/>
+              <w:t>polazak.</w:t>
             </w:r>
           </w:p>
         </w:tc>
@@ -9434,6 +9532,7 @@
                 <w:szCs w:val="24"/>
                 <w:lang w:val="en-US"/>
               </w:rPr>
+              <w:lastRenderedPageBreak/>
               <w:t>N</w:t>
             </w:r>
           </w:p>
@@ -9647,7 +9746,6 @@
                 <w:szCs w:val="24"/>
                 <w:lang w:val="en-US"/>
               </w:rPr>
-              <w:lastRenderedPageBreak/>
               <w:t>opciono</w:t>
             </w:r>
             <w:r>
@@ -9699,7 +9797,6 @@
                 <w:szCs w:val="24"/>
                 <w:lang w:val="en-US"/>
               </w:rPr>
-              <w:lastRenderedPageBreak/>
               <w:t>Ova ruta se poziva prilikom kreiranja nove rezervacije.Njen zadatak je da kreira rezervaciju za izabrani termin polaska</w:t>
             </w:r>
             <w:r>
@@ -10269,6 +10366,7 @@
                 <w:szCs w:val="24"/>
                 <w:lang w:val="en-US"/>
               </w:rPr>
+              <w:lastRenderedPageBreak/>
               <w:t>/rezervacija</w:t>
             </w:r>
             <w:r>
@@ -10685,16 +10783,7 @@
                 <w:szCs w:val="24"/>
                 <w:lang w:val="en-US"/>
               </w:rPr>
-              <w:t>/prikazirezervisana/:rezervacija</w:t>
-            </w:r>
-            <w:r>
-              <w:rPr>
-                <w:sz w:val="24"/>
-                <w:szCs w:val="24"/>
-                <w:lang w:val="en-US"/>
-              </w:rPr>
-              <w:lastRenderedPageBreak/>
-              <w:t>_id,</w:t>
+              <w:t>/prikazirezervisana/:rezervacija_id,</w:t>
             </w:r>
           </w:p>
         </w:tc>
@@ -10716,7 +10805,6 @@
                 <w:szCs w:val="24"/>
                 <w:lang w:val="en-US"/>
               </w:rPr>
-              <w:lastRenderedPageBreak/>
               <w:t>GET</w:t>
             </w:r>
           </w:p>
@@ -10753,16 +10841,7 @@
                 <w:szCs w:val="24"/>
                 <w:lang w:val="en-US"/>
               </w:rPr>
-              <w:t xml:space="preserve">Prikazuje listu rezervisanih sedišta (karte) za određenu </w:t>
-            </w:r>
-            <w:r>
-              <w:rPr>
-                <w:sz w:val="24"/>
-                <w:szCs w:val="24"/>
-                <w:lang w:val="en-US"/>
-              </w:rPr>
-              <w:lastRenderedPageBreak/>
-              <w:t>rezervaciju</w:t>
+              <w:t>Prikazuje listu rezervisanih sedišta (karte) za određenu rezervaciju</w:t>
             </w:r>
           </w:p>
         </w:tc>
@@ -10784,7 +10863,6 @@
                 <w:szCs w:val="24"/>
                 <w:lang w:val="en-US"/>
               </w:rPr>
-              <w:lastRenderedPageBreak/>
               <w:t>N</w:t>
             </w:r>
           </w:p>
@@ -13092,7 +13170,16 @@
                 <w:szCs w:val="24"/>
                 <w:lang w:val="en-US"/>
               </w:rPr>
-              <w:t>/destinacija/:id /izmeni</w:t>
+              <w:t xml:space="preserve">/destinacija/:id </w:t>
+            </w:r>
+            <w:r>
+              <w:rPr>
+                <w:sz w:val="24"/>
+                <w:szCs w:val="24"/>
+                <w:lang w:val="en-US"/>
+              </w:rPr>
+              <w:lastRenderedPageBreak/>
+              <w:t>/izmeni</w:t>
             </w:r>
           </w:p>
         </w:tc>
@@ -13114,6 +13201,7 @@
                 <w:szCs w:val="24"/>
                 <w:lang w:val="en-US"/>
               </w:rPr>
+              <w:lastRenderedPageBreak/>
               <w:t>GET</w:t>
             </w:r>
           </w:p>
@@ -13150,7 +13238,16 @@
                 <w:szCs w:val="24"/>
                 <w:lang w:val="en-US"/>
               </w:rPr>
-              <w:t>Prikazuje stranicu za izmenu destinacije sa ID-ijem koje je prosleđen kao parametar</w:t>
+              <w:t xml:space="preserve">Prikazuje stranicu za izmenu </w:t>
+            </w:r>
+            <w:r>
+              <w:rPr>
+                <w:sz w:val="24"/>
+                <w:szCs w:val="24"/>
+                <w:lang w:val="en-US"/>
+              </w:rPr>
+              <w:lastRenderedPageBreak/>
+              <w:t>destinacije sa ID-ijem koje je prosleđen kao parametar</w:t>
             </w:r>
           </w:p>
         </w:tc>
@@ -13172,6 +13269,7 @@
                 <w:szCs w:val="24"/>
                 <w:lang w:val="en-US"/>
               </w:rPr>
+              <w:lastRenderedPageBreak/>
               <w:t>N</w:t>
             </w:r>
           </w:p>
@@ -14326,16 +14424,7 @@
                 <w:szCs w:val="24"/>
                 <w:lang w:val="en-US"/>
               </w:rPr>
-              <w:t xml:space="preserve">Čuva nove podatke o </w:t>
-            </w:r>
-            <w:r>
-              <w:rPr>
-                <w:sz w:val="24"/>
-                <w:szCs w:val="24"/>
-                <w:lang w:val="en-US"/>
-              </w:rPr>
-              <w:lastRenderedPageBreak/>
-              <w:t>prevozniku</w:t>
+              <w:t>Čuva nove podatke o prevozniku</w:t>
             </w:r>
           </w:p>
         </w:tc>
@@ -14357,7 +14446,6 @@
                 <w:szCs w:val="24"/>
                 <w:lang w:val="en-US"/>
               </w:rPr>
-              <w:lastRenderedPageBreak/>
               <w:t>N</w:t>
             </w:r>
           </w:p>
@@ -15596,11 +15684,12 @@
           <w:lang w:val="en-US"/>
         </w:rPr>
       </w:pPr>
-      <w:bookmarkStart w:id="10" w:name="_Toc92624586"/>
-      <w:r>
-        <w:rPr>
-          <w:lang w:val="en-US"/>
-        </w:rPr>
+      <w:bookmarkStart w:id="10" w:name="_Toc92665014"/>
+      <w:r>
+        <w:rPr>
+          <w:lang w:val="en-US"/>
+        </w:rPr>
+        <w:lastRenderedPageBreak/>
         <w:t xml:space="preserve">4. </w:t>
       </w:r>
       <w:r>
@@ -15626,7 +15715,7 @@
           <w:lang w:val="en-US"/>
         </w:rPr>
       </w:pPr>
-      <w:bookmarkStart w:id="11" w:name="_Toc92624587"/>
+      <w:bookmarkStart w:id="11" w:name="_Toc92665015"/>
       <w:r>
         <w:rPr>
           <w:lang w:val="en-US"/>
@@ -15649,7 +15738,7 @@
           <w:lang w:val="en-US"/>
         </w:rPr>
       </w:pPr>
-      <w:bookmarkStart w:id="12" w:name="_Toc92624588"/>
+      <w:bookmarkStart w:id="12" w:name="_Toc92665016"/>
       <w:r>
         <w:rPr>
           <w:lang w:val="en-US"/>
@@ -15783,16 +15872,7 @@
           <w:szCs w:val="24"/>
           <w:lang w:val="en-US"/>
         </w:rPr>
-        <w:t xml:space="preserve">(kako ne bi svaki put povlačili tip naloga korisnika iz baze na ovaj način je </w:t>
-      </w:r>
-      <w:r>
-        <w:rPr>
-          <w:sz w:val="24"/>
-          <w:szCs w:val="24"/>
-          <w:lang w:val="en-US"/>
-        </w:rPr>
-        <w:lastRenderedPageBreak/>
-        <w:t>“keširan” pošto se tip naloga korisnika gotovo nikada ne menja)</w:t>
+        <w:t>(kako ne bi svaki put povlačili tip naloga korisnika iz baze na ovaj način je “keširan” pošto se tip naloga korisnika gotovo nikada ne menja)</w:t>
       </w:r>
       <w:r>
         <w:rPr>
@@ -15880,7 +15960,23 @@
           <w:szCs w:val="24"/>
           <w:lang w:val="sr-Latn-RS"/>
         </w:rPr>
-        <w:t>Ovo omogućava express sesssion modul.</w:t>
+        <w:t>Ovo omogućava express</w:t>
+      </w:r>
+      <w:r>
+        <w:rPr>
+          <w:sz w:val="24"/>
+          <w:szCs w:val="24"/>
+          <w:lang w:val="sr-Latn-RS"/>
+        </w:rPr>
+        <w:t>-</w:t>
+      </w:r>
+      <w:r>
+        <w:rPr>
+          <w:sz w:val="24"/>
+          <w:szCs w:val="24"/>
+          <w:lang w:val="sr-Latn-RS"/>
+        </w:rPr>
+        <w:t>session modul.</w:t>
       </w:r>
     </w:p>
     <w:p>
@@ -15890,7 +15986,7 @@
           <w:lang w:val="en-US"/>
         </w:rPr>
       </w:pPr>
-      <w:bookmarkStart w:id="13" w:name="_Toc92624589"/>
+      <w:bookmarkStart w:id="13" w:name="_Toc92665017"/>
       <w:r>
         <w:rPr>
           <w:lang w:val="sr-Latn-RS"/>
@@ -16050,7 +16146,39 @@
           <w:szCs w:val="24"/>
           <w:lang w:val="sr-Latn-RS"/>
         </w:rPr>
-        <w:t>, vremenom su nađeni propusti u nekim heš alogirmtima kao što je MD5,</w:t>
+        <w:t>, vremenom su nađeni propusti u nekim heš alog</w:t>
+      </w:r>
+      <w:r>
+        <w:rPr>
+          <w:sz w:val="24"/>
+          <w:szCs w:val="24"/>
+          <w:lang w:val="sr-Latn-RS"/>
+        </w:rPr>
+        <w:t>ri</w:t>
+      </w:r>
+      <w:r>
+        <w:rPr>
+          <w:sz w:val="24"/>
+          <w:szCs w:val="24"/>
+          <w:lang w:val="sr-Latn-RS"/>
+        </w:rPr>
+        <w:t>t</w:t>
+      </w:r>
+      <w:r>
+        <w:rPr>
+          <w:sz w:val="24"/>
+          <w:szCs w:val="24"/>
+          <w:lang w:val="sr-Latn-RS"/>
+        </w:rPr>
+        <w:t>mim</w:t>
+      </w:r>
+      <w:r>
+        <w:rPr>
+          <w:sz w:val="24"/>
+          <w:szCs w:val="24"/>
+          <w:lang w:val="sr-Latn-RS"/>
+        </w:rPr>
+        <w:t>a kao što je MD5,</w:t>
       </w:r>
       <w:r>
         <w:rPr>
@@ -16082,7 +16210,23 @@
           <w:szCs w:val="24"/>
           <w:lang w:val="sr-Latn-RS"/>
         </w:rPr>
-        <w:t>Za hešovanje šifri se koristi bcypt modul.</w:t>
+        <w:t>Za hešovanje šifri se koristi bc</w:t>
+      </w:r>
+      <w:r>
+        <w:rPr>
+          <w:sz w:val="24"/>
+          <w:szCs w:val="24"/>
+          <w:lang w:val="sr-Latn-RS"/>
+        </w:rPr>
+        <w:t>r</w:t>
+      </w:r>
+      <w:r>
+        <w:rPr>
+          <w:sz w:val="24"/>
+          <w:szCs w:val="24"/>
+          <w:lang w:val="sr-Latn-RS"/>
+        </w:rPr>
+        <w:t>ypt modul.</w:t>
       </w:r>
       <w:r>
         <w:rPr>
@@ -16162,7 +16306,23 @@
           <w:szCs w:val="24"/>
           <w:lang w:val="sr-Latn-RS"/>
         </w:rPr>
-        <w:t>đe bcyrpt omogućava da se šifra pre čuvanja u bazu hešira više puta uzastopno,</w:t>
+        <w:t>đe bc</w:t>
+      </w:r>
+      <w:r>
+        <w:rPr>
+          <w:sz w:val="24"/>
+          <w:szCs w:val="24"/>
+          <w:lang w:val="sr-Latn-RS"/>
+        </w:rPr>
+        <w:t>ry</w:t>
+      </w:r>
+      <w:r>
+        <w:rPr>
+          <w:sz w:val="24"/>
+          <w:szCs w:val="24"/>
+          <w:lang w:val="sr-Latn-RS"/>
+        </w:rPr>
+        <w:t>pt omogućava da se šifra pre čuvanja u bazu hešira više puta uzastopno,</w:t>
       </w:r>
       <w:r>
         <w:rPr>
@@ -16178,7 +16338,23 @@
           <w:szCs w:val="24"/>
           <w:lang w:val="sr-Latn-RS"/>
         </w:rPr>
-        <w:t xml:space="preserve">to naznačajno usporava </w:t>
+        <w:t>to n</w:t>
+      </w:r>
+      <w:r>
+        <w:rPr>
+          <w:sz w:val="24"/>
+          <w:szCs w:val="24"/>
+          <w:lang w:val="sr-Latn-RS"/>
+        </w:rPr>
+        <w:t>e</w:t>
+      </w:r>
+      <w:r>
+        <w:rPr>
+          <w:sz w:val="24"/>
+          <w:szCs w:val="24"/>
+          <w:lang w:val="sr-Latn-RS"/>
+        </w:rPr>
+        <w:t xml:space="preserve">značajno usporava </w:t>
       </w:r>
       <w:r>
         <w:rPr>
@@ -16202,7 +16378,23 @@
           <w:szCs w:val="24"/>
           <w:lang w:val="sr-Latn-RS"/>
         </w:rPr>
-        <w:t>ali podiže bezbednost zato što bi u slučaju da haker dobije pristup bazi njem bilo potrebno više vremena da „pronađe“ heš za određenu šifru.</w:t>
+        <w:t>ali podiže bezbednost zato što bi u slučaju da haker dobije pristup bazi njem</w:t>
+      </w:r>
+      <w:r>
+        <w:rPr>
+          <w:sz w:val="24"/>
+          <w:szCs w:val="24"/>
+          <w:lang w:val="sr-Latn-RS"/>
+        </w:rPr>
+        <w:t>u</w:t>
+      </w:r>
+      <w:r>
+        <w:rPr>
+          <w:sz w:val="24"/>
+          <w:szCs w:val="24"/>
+          <w:lang w:val="sr-Latn-RS"/>
+        </w:rPr>
+        <w:t xml:space="preserve"> bilo potrebno više vremena da „pronađe“ heš za određenu šifru.</w:t>
       </w:r>
     </w:p>
     <w:p>
@@ -16221,7 +16413,7 @@
           <w:lang w:val="sr-Latn-RS"/>
         </w:rPr>
       </w:pPr>
-      <w:bookmarkStart w:id="14" w:name="_Toc92624590"/>
+      <w:bookmarkStart w:id="14" w:name="_Toc92665018"/>
       <w:r>
         <w:rPr>
           <w:lang w:val="sr-Latn-RS"/>
@@ -16415,7 +16607,23 @@
           <w:szCs w:val="24"/>
           <w:lang w:val="sr-Latn-RS"/>
         </w:rPr>
-        <w:t>Autorizacija bazirana na vlasništvu resursa – samo vlasnik resursa ima pristup određenom reserusu.</w:t>
+        <w:t>Autorizacija bazirana na vlasništvu resursa – samo vlasnik resursa ima pristup određenom res</w:t>
+      </w:r>
+      <w:r>
+        <w:rPr>
+          <w:sz w:val="24"/>
+          <w:szCs w:val="24"/>
+          <w:lang w:val="sr-Latn-RS"/>
+        </w:rPr>
+        <w:t>u</w:t>
+      </w:r>
+      <w:r>
+        <w:rPr>
+          <w:sz w:val="24"/>
+          <w:szCs w:val="24"/>
+          <w:lang w:val="sr-Latn-RS"/>
+        </w:rPr>
+        <w:t>rsu.</w:t>
       </w:r>
       <w:r>
         <w:rPr>
@@ -16431,7 +16639,23 @@
           <w:szCs w:val="24"/>
           <w:lang w:val="sr-Latn-RS"/>
         </w:rPr>
-        <w:t xml:space="preserve">Primer ove autorizacije je pregled karata za određenu rezervaciju ruta </w:t>
+        <w:t xml:space="preserve">Primer ove autorizacije je pregled karata za određenu rezervaciju </w:t>
+      </w:r>
+      <w:r>
+        <w:rPr>
+          <w:sz w:val="24"/>
+          <w:szCs w:val="24"/>
+          <w:lang w:val="sr-Latn-RS"/>
+        </w:rPr>
+        <w:t>(</w:t>
+      </w:r>
+      <w:r>
+        <w:rPr>
+          <w:sz w:val="24"/>
+          <w:szCs w:val="24"/>
+          <w:lang w:val="sr-Latn-RS"/>
+        </w:rPr>
+        <w:t xml:space="preserve">ruta </w:t>
       </w:r>
       <w:r>
         <w:rPr>
@@ -16444,6 +16668,14 @@
       </w:r>
       <w:r>
         <w:rPr>
+          <w:sz w:val="24"/>
+          <w:szCs w:val="24"/>
+          <w:lang w:val="sr-Latn-RS"/>
+        </w:rPr>
+        <w:t>)</w:t>
+      </w:r>
+      <w:r>
+        <w:rPr>
           <w:rFonts w:ascii="Consolas" w:hAnsi="Consolas"/>
           <w:sz w:val="24"/>
           <w:szCs w:val="24"/>
@@ -16465,7 +16697,23 @@
           <w:szCs w:val="24"/>
           <w:lang w:val="sr-Latn-RS"/>
         </w:rPr>
-        <w:t>vidi sedišta koja su u sklopu neke rezervacije</w:t>
+        <w:t xml:space="preserve">vidi sedišta koja su u sklopu </w:t>
+      </w:r>
+      <w:r>
+        <w:rPr>
+          <w:sz w:val="24"/>
+          <w:szCs w:val="24"/>
+          <w:lang w:val="sr-Latn-RS"/>
+        </w:rPr>
+        <w:t>te</w:t>
+      </w:r>
+      <w:r>
+        <w:rPr>
+          <w:sz w:val="24"/>
+          <w:szCs w:val="24"/>
+          <w:lang w:val="sr-Latn-RS"/>
+        </w:rPr>
+        <w:t xml:space="preserve"> rezervacije</w:t>
       </w:r>
       <w:r>
         <w:rPr>
@@ -16481,7 +16729,31 @@
           <w:szCs w:val="24"/>
           <w:lang w:val="sr-Latn-RS"/>
         </w:rPr>
-        <w:t>da pregledaju tu rezervaciju</w:t>
+        <w:t xml:space="preserve">da pregledaju </w:t>
+      </w:r>
+      <w:r>
+        <w:rPr>
+          <w:sz w:val="24"/>
+          <w:szCs w:val="24"/>
+          <w:lang w:val="sr-Latn-RS"/>
+        </w:rPr>
+        <w:t>informacije o toj</w:t>
+      </w:r>
+      <w:r>
+        <w:rPr>
+          <w:sz w:val="24"/>
+          <w:szCs w:val="24"/>
+          <w:lang w:val="sr-Latn-RS"/>
+        </w:rPr>
+        <w:t xml:space="preserve"> rezervacij</w:t>
+      </w:r>
+      <w:r>
+        <w:rPr>
+          <w:sz w:val="24"/>
+          <w:szCs w:val="24"/>
+          <w:lang w:val="sr-Latn-RS"/>
+        </w:rPr>
+        <w:t>i</w:t>
       </w:r>
       <w:r>
         <w:rPr>
@@ -16532,6 +16804,17 @@
     </w:p>
     <w:p>
       <w:pPr>
+        <w:pStyle w:val="ListParagraph"/>
+        <w:ind w:left="780"/>
+        <w:rPr>
+          <w:sz w:val="24"/>
+          <w:szCs w:val="24"/>
+          <w:lang w:val="sr-Latn-RS"/>
+        </w:rPr>
+      </w:pPr>
+    </w:p>
+    <w:p>
+      <w:pPr>
         <w:pStyle w:val="Heading4"/>
         <w:rPr>
           <w:lang w:val="sr-Latn-RS"/>
@@ -16541,6 +16824,7 @@
         <w:rPr>
           <w:lang w:val="sr-Latn-RS"/>
         </w:rPr>
+        <w:lastRenderedPageBreak/>
         <w:t>4.</w:t>
       </w:r>
       <w:r>
@@ -17456,7 +17740,6 @@
           <w:szCs w:val="21"/>
           <w:lang w:val="en-US"/>
         </w:rPr>
-        <w:lastRenderedPageBreak/>
         <w:t xml:space="preserve">            </w:t>
       </w:r>
       <w:r>
@@ -18495,6 +18778,7 @@
         <w:rPr>
           <w:lang w:val="sr-Latn-RS"/>
         </w:rPr>
+        <w:lastRenderedPageBreak/>
         <w:t>4.</w:t>
       </w:r>
       <w:r>
@@ -18532,7 +18816,7 @@
         <w:rPr>
           <w:sz w:val="24"/>
           <w:szCs w:val="24"/>
-          <w:lang w:val="en-US"/>
+          <w:lang w:val="sr-Latn-RS"/>
         </w:rPr>
       </w:pPr>
       <w:r>
@@ -18607,8 +18891,21 @@
         </w:rPr>
         <w:t xml:space="preserve"> </w:t>
       </w:r>
-      <w:r>
-        <w:rPr>
+    </w:p>
+    <w:p>
+      <w:pPr>
+        <w:rPr>
+          <w:i/>
+          <w:iCs/>
+          <w:sz w:val="24"/>
+          <w:szCs w:val="24"/>
+          <w:lang w:val="en-US"/>
+        </w:rPr>
+      </w:pPr>
+      <w:r>
+        <w:rPr>
+          <w:i/>
+          <w:iCs/>
           <w:sz w:val="24"/>
           <w:szCs w:val="24"/>
           <w:lang w:val="sr-Latn-RS"/>
@@ -18617,6 +18914,8 @@
       </w:r>
       <w:r>
         <w:rPr>
+          <w:i/>
+          <w:iCs/>
           <w:sz w:val="24"/>
           <w:szCs w:val="24"/>
           <w:lang w:val="sr-Latn-RS"/>
@@ -18625,6 +18924,8 @@
       </w:r>
       <w:r>
         <w:rPr>
+          <w:i/>
+          <w:iCs/>
           <w:sz w:val="24"/>
           <w:szCs w:val="24"/>
           <w:lang w:val="en-US"/>
@@ -19541,7 +19842,6 @@
           <w:szCs w:val="21"/>
           <w:lang w:val="en-US"/>
         </w:rPr>
-        <w:lastRenderedPageBreak/>
         <w:t>    {</w:t>
       </w:r>
     </w:p>
@@ -19831,7 +20131,23 @@
           <w:szCs w:val="24"/>
           <w:lang w:val="sr-Latn-RS"/>
         </w:rPr>
-        <w:t>ši provera da li korisnik ima pristup tom resursu(rezervaciji).On će imati pristup samo u slučaju da je on kreirao rezervaciju ili je admin ili kondukter,u ostalim slučajevima pritup će mu biti zabranjen.</w:t>
+        <w:t>ši provera da li korisnik ima pristup tom resursu(rezervaciji).</w:t>
+      </w:r>
+      <w:r>
+        <w:rPr>
+          <w:sz w:val="24"/>
+          <w:szCs w:val="24"/>
+          <w:lang w:val="sr-Latn-RS"/>
+        </w:rPr>
+        <w:t xml:space="preserve"> </w:t>
+      </w:r>
+      <w:r>
+        <w:rPr>
+          <w:sz w:val="24"/>
+          <w:szCs w:val="24"/>
+          <w:lang w:val="sr-Latn-RS"/>
+        </w:rPr>
+        <w:t>On će imati pristup samo u slučaju da je on kreirao rezervaciju ili je admin ili kondukter,u ostalim slučajevima pritup će mu biti zabranjen.</w:t>
       </w:r>
     </w:p>
     <w:p>
@@ -20693,7 +21009,16 @@
           <w:szCs w:val="24"/>
           <w:lang w:val="sr-Latn-RS"/>
         </w:rPr>
-        <w:t>Zbog toga pored IDija korisnika kome je dozvoljen pristup ova metoda prima i tipove naloga koji takođe imaju pristup.Ova metoda proverava da li korisnik admin ili je tipa nj</w:t>
+        <w:t xml:space="preserve">Zbog toga pored IDija korisnika kome je dozvoljen pristup ova metoda prima i tipove naloga koji takođe imaju </w:t>
+      </w:r>
+      <w:r>
+        <w:rPr>
+          <w:sz w:val="24"/>
+          <w:szCs w:val="24"/>
+          <w:lang w:val="sr-Latn-RS"/>
+        </w:rPr>
+        <w:lastRenderedPageBreak/>
+        <w:t>pristup.Ova metoda proverava da li korisnik admin ili je tip nj</w:t>
       </w:r>
       <w:r>
         <w:rPr>
@@ -20752,7 +21077,7 @@
           <w:lang w:val="sr-Latn-RS"/>
         </w:rPr>
       </w:pPr>
-      <w:bookmarkStart w:id="15" w:name="_Toc92624591"/>
+      <w:bookmarkStart w:id="15" w:name="_Toc92665019"/>
       <w:r>
         <w:rPr>
           <w:lang w:val="sr-Latn-RS"/>
@@ -20934,16 +21259,7 @@
           <w:szCs w:val="24"/>
           <w:lang w:val="sr-Latn-RS"/>
         </w:rPr>
-        <w:t xml:space="preserve">da su podaci u lošem formatu </w:t>
-      </w:r>
-      <w:r>
-        <w:rPr>
-          <w:sz w:val="24"/>
-          <w:szCs w:val="24"/>
-          <w:lang w:val="sr-Latn-RS"/>
-        </w:rPr>
-        <w:lastRenderedPageBreak/>
-        <w:t xml:space="preserve">tj. da nisu prošli validaciju sequlize će </w:t>
+        <w:t xml:space="preserve">da su podaci u lošem formatu tj. da nisu prošli validaciju sequlize će </w:t>
       </w:r>
       <w:r>
         <w:rPr>
@@ -21485,7 +21801,16 @@
           <w:szCs w:val="24"/>
           <w:lang w:val="en-US"/>
         </w:rPr>
-        <w:t xml:space="preserve">,ova metoda kao parametar prima naziv parametra POST zahteva čiju je vrednost potrebno pronaći,a kao drugi opcioni parametar prima podrazumevanu vrednost za slučaj da </w:t>
+        <w:t xml:space="preserve">,ova metoda kao parametar prima naziv parametra POST zahteva čiju je </w:t>
+      </w:r>
+      <w:r>
+        <w:rPr>
+          <w:sz w:val="24"/>
+          <w:szCs w:val="24"/>
+          <w:lang w:val="en-US"/>
+        </w:rPr>
+        <w:lastRenderedPageBreak/>
+        <w:t xml:space="preserve">vrednost potrebno pronaći,a kao drugi opcioni parametar prima podrazumevanu vrednost za slučaj da </w:t>
       </w:r>
       <w:r>
         <w:rPr>
@@ -21837,7 +22162,7 @@
           <w:lang w:val="sr-Latn-RS"/>
         </w:rPr>
       </w:pPr>
-      <w:bookmarkStart w:id="16" w:name="_Toc92624592"/>
+      <w:bookmarkStart w:id="16" w:name="_Toc92665020"/>
       <w:r>
         <w:rPr>
           <w:lang w:val="sr-Latn-RS"/>
@@ -22078,7 +22403,6 @@
           <w:szCs w:val="21"/>
           <w:lang w:val="en-US"/>
         </w:rPr>
-        <w:lastRenderedPageBreak/>
         <w:t xml:space="preserve">      </w:t>
       </w:r>
       <w:r>
@@ -23147,6 +23471,7 @@
           <w:szCs w:val="21"/>
           <w:lang w:val="en-US"/>
         </w:rPr>
+        <w:lastRenderedPageBreak/>
         <w:t>      {</w:t>
       </w:r>
       <w:r>
@@ -23573,7 +23898,6 @@
           <w:szCs w:val="21"/>
           <w:lang w:val="en-US"/>
         </w:rPr>
-        <w:lastRenderedPageBreak/>
         <w:t xml:space="preserve">                          </w:t>
       </w:r>
       <w:r>
@@ -24823,7 +25147,6 @@
           <w:szCs w:val="21"/>
           <w:lang w:val="en-US"/>
         </w:rPr>
-        <w:lastRenderedPageBreak/>
         <w:t xml:space="preserve">        </w:t>
       </w:r>
       <w:r>
@@ -26540,7 +26863,16 @@
           <w:szCs w:val="24"/>
           <w:lang w:val="sr-Latn-RS"/>
         </w:rPr>
-        <w:t>Asinhorni http zahtevi su zahtevi upućeni serveru koji se izvršavaju u pozadini bez osvežavanja stranice.Jedan od razloga za ovake zahteve je bolje korisničko iskustvo,pošto ne želimo da korisniku celu stranicu ponovo učitamo zbog nekog malog zahteva koji će izvršiti minimalnu promenu na stranici.</w:t>
+        <w:t xml:space="preserve">Asinhorni http zahtevi su zahtevi upućeni serveru koji se izvršavaju u pozadini bez osvežavanja stranice.Jedan od razloga za ovake zahteve je bolje korisničko iskustvo,pošto ne želimo da </w:t>
+      </w:r>
+      <w:r>
+        <w:rPr>
+          <w:sz w:val="24"/>
+          <w:szCs w:val="24"/>
+          <w:lang w:val="sr-Latn-RS"/>
+        </w:rPr>
+        <w:lastRenderedPageBreak/>
+        <w:t>korisniku celu stranicu ponovo učitamo zbog nekog malog zahteva koji će izvršiti minimalnu promenu na stranici.</w:t>
       </w:r>
       <w:r>
         <w:rPr>
@@ -26667,7 +26999,6 @@
         <w:rPr>
           <w:noProof/>
         </w:rPr>
-        <w:lastRenderedPageBreak/>
         <w:drawing>
           <wp:inline distT="0" distB="0" distL="0" distR="0" wp14:anchorId="48BF664F" wp14:editId="73E9E69D">
             <wp:extent cx="4754880" cy="1094740"/>
@@ -26823,7 +27154,7 @@
           <w:lang w:val="sr-Latn-RS"/>
         </w:rPr>
       </w:pPr>
-      <w:bookmarkStart w:id="17" w:name="_Toc92624593"/>
+      <w:bookmarkStart w:id="17" w:name="_Toc92665021"/>
       <w:r>
         <w:rPr>
           <w:lang w:val="sr-Latn-RS"/>
@@ -26846,7 +27177,7 @@
           <w:lang w:val="sr-Latn-RS"/>
         </w:rPr>
       </w:pPr>
-      <w:bookmarkStart w:id="18" w:name="_Toc92624594"/>
+      <w:bookmarkStart w:id="18" w:name="_Toc92665022"/>
       <w:r>
         <w:rPr>
           <w:lang w:val="sr-Latn-RS"/>
@@ -27082,11 +27413,12 @@
           <w:lang w:val="sr-Latn-RS"/>
         </w:rPr>
       </w:pPr>
-      <w:bookmarkStart w:id="19" w:name="_Toc92624595"/>
-      <w:r>
-        <w:rPr>
-          <w:lang w:val="sr-Latn-RS"/>
-        </w:rPr>
+      <w:bookmarkStart w:id="19" w:name="_Toc92665023"/>
+      <w:r>
+        <w:rPr>
+          <w:lang w:val="sr-Latn-RS"/>
+        </w:rPr>
+        <w:lastRenderedPageBreak/>
         <w:t>4.2.2 Rezervacija karata</w:t>
       </w:r>
       <w:bookmarkEnd w:id="19"/>
@@ -27410,6 +27742,7 @@
           <w:szCs w:val="24"/>
           <w:lang w:val="sr-Latn-RS"/>
         </w:rPr>
+        <w:lastRenderedPageBreak/>
         <w:t>Posle biranja datuma i vremena povratka korisniku će se pojaviti autobus za taj povratak.Na slici autobusa će biti označena zauzeta mesta i korisnik će imati mogućnost da odabere nek</w:t>
       </w:r>
       <w:r>
@@ -27497,7 +27830,6 @@
         <w:rPr>
           <w:noProof/>
         </w:rPr>
-        <w:lastRenderedPageBreak/>
         <w:drawing>
           <wp:inline distT="0" distB="0" distL="0" distR="0" wp14:anchorId="5BEA6115" wp14:editId="3A298EF6">
             <wp:extent cx="3542721" cy="3512820"/>
@@ -27576,7 +27908,7 @@
           <w:lang w:val="en-US"/>
         </w:rPr>
       </w:pPr>
-      <w:bookmarkStart w:id="20" w:name="_Toc92624596"/>
+      <w:bookmarkStart w:id="20" w:name="_Toc92665024"/>
       <w:r>
         <w:rPr>
           <w:lang w:val="en-US"/>
@@ -27764,7 +28096,16 @@
           <w:szCs w:val="24"/>
           <w:lang w:val="sr-Latn-RS"/>
         </w:rPr>
-        <w:t>Klikom na QR kod ili skeniranjem QR koda karte biće preusmeren na stranicu</w:t>
+        <w:t xml:space="preserve">Klikom na QR kod ili skeniranjem QR koda </w:t>
+      </w:r>
+      <w:r>
+        <w:rPr>
+          <w:sz w:val="24"/>
+          <w:szCs w:val="24"/>
+          <w:lang w:val="sr-Latn-RS"/>
+        </w:rPr>
+        <w:lastRenderedPageBreak/>
+        <w:t>karte biće preusmeren na stranicu</w:t>
       </w:r>
       <w:r>
         <w:rPr>
@@ -27812,7 +28153,6 @@
         <w:rPr>
           <w:noProof/>
         </w:rPr>
-        <w:lastRenderedPageBreak/>
         <w:drawing>
           <wp:inline distT="0" distB="0" distL="0" distR="0" wp14:anchorId="0AF8EC2F" wp14:editId="7999CBE5">
             <wp:extent cx="5288280" cy="3819878"/>
@@ -28001,7 +28341,7 @@
           <w:lang w:val="en-US"/>
         </w:rPr>
       </w:pPr>
-      <w:bookmarkStart w:id="21" w:name="_Toc92624597"/>
+      <w:bookmarkStart w:id="21" w:name="_Toc92665025"/>
       <w:r>
         <w:rPr>
           <w:lang w:val="en-US"/>
@@ -28473,7 +28813,7 @@
           <w:lang w:val="sr-Latn-RS"/>
         </w:rPr>
       </w:pPr>
-      <w:bookmarkStart w:id="22" w:name="_Toc92624598"/>
+      <w:bookmarkStart w:id="22" w:name="_Toc92665026"/>
       <w:r>
         <w:rPr>
           <w:lang w:val="sr-Latn-RS"/>
@@ -28677,78 +29017,6 @@
           <w:lang w:val="en-US"/>
         </w:rPr>
       </w:pPr>
-    </w:p>
-    <w:p>
-      <w:pPr>
-        <w:rPr>
-          <w:sz w:val="24"/>
-          <w:szCs w:val="24"/>
-          <w:lang w:val="en-US"/>
-        </w:rPr>
-      </w:pPr>
-    </w:p>
-    <w:p>
-      <w:pPr>
-        <w:rPr>
-          <w:sz w:val="24"/>
-          <w:szCs w:val="24"/>
-          <w:lang w:val="en-US"/>
-        </w:rPr>
-      </w:pPr>
-    </w:p>
-    <w:p>
-      <w:pPr>
-        <w:rPr>
-          <w:sz w:val="24"/>
-          <w:szCs w:val="24"/>
-          <w:lang w:val="en-US"/>
-        </w:rPr>
-      </w:pPr>
-    </w:p>
-    <w:p>
-      <w:pPr>
-        <w:rPr>
-          <w:sz w:val="24"/>
-          <w:szCs w:val="24"/>
-          <w:lang w:val="en-US"/>
-        </w:rPr>
-      </w:pPr>
-    </w:p>
-    <w:p>
-      <w:pPr>
-        <w:rPr>
-          <w:sz w:val="24"/>
-          <w:szCs w:val="24"/>
-          <w:lang w:val="en-US"/>
-        </w:rPr>
-      </w:pPr>
-    </w:p>
-    <w:p>
-      <w:pPr>
-        <w:rPr>
-          <w:sz w:val="24"/>
-          <w:szCs w:val="24"/>
-          <w:lang w:val="en-US"/>
-        </w:rPr>
-      </w:pPr>
-    </w:p>
-    <w:p>
-      <w:pPr>
-        <w:rPr>
-          <w:sz w:val="24"/>
-          <w:szCs w:val="24"/>
-          <w:lang w:val="en-US"/>
-        </w:rPr>
-      </w:pPr>
-    </w:p>
-    <w:p>
-      <w:pPr>
-        <w:rPr>
-          <w:sz w:val="24"/>
-          <w:szCs w:val="24"/>
-          <w:lang w:val="en-US"/>
-        </w:rPr>
-      </w:pPr>
       <w:r>
         <w:rPr>
           <w:sz w:val="24"/>
@@ -28804,9 +29072,8 @@
         <w:rPr>
           <w:noProof/>
         </w:rPr>
-        <w:lastRenderedPageBreak/>
         <w:drawing>
-          <wp:anchor distT="0" distB="0" distL="114300" distR="114300" simplePos="0" relativeHeight="251659264" behindDoc="1" locked="0" layoutInCell="1" allowOverlap="1" wp14:anchorId="4A57E3AE" wp14:editId="4499F0AE">
+          <wp:anchor distT="0" distB="0" distL="114300" distR="114300" simplePos="0" relativeHeight="251659264" behindDoc="1" locked="0" layoutInCell="1" allowOverlap="1" wp14:anchorId="4A57E3AE" wp14:editId="22910199">
             <wp:simplePos x="0" y="0"/>
             <wp:positionH relativeFrom="column">
               <wp:posOffset>0</wp:posOffset>
@@ -28819,9 +29086,9 @@
             <wp:wrapThrough wrapText="bothSides">
               <wp:wrapPolygon edited="0">
                 <wp:start x="0" y="0"/>
-                <wp:lineTo x="0" y="21433"/>
-                <wp:lineTo x="21455" y="21433"/>
-                <wp:lineTo x="21455" y="0"/>
+                <wp:lineTo x="0" y="21368"/>
+                <wp:lineTo x="21417" y="21368"/>
+                <wp:lineTo x="21417" y="0"/>
                 <wp:lineTo x="0" y="0"/>
               </wp:wrapPolygon>
             </wp:wrapThrough>
@@ -28867,6 +29134,12 @@
                 </pic:pic>
               </a:graphicData>
             </a:graphic>
+            <wp14:sizeRelH relativeFrom="margin">
+              <wp14:pctWidth>0</wp14:pctWidth>
+            </wp14:sizeRelH>
+            <wp14:sizeRelV relativeFrom="margin">
+              <wp14:pctHeight>0</wp14:pctHeight>
+            </wp14:sizeRelV>
           </wp:anchor>
         </w:drawing>
       </w:r>
@@ -29055,29 +29328,22 @@
           <w:lang w:val="sr-Latn-RS"/>
         </w:rPr>
       </w:pPr>
-      <w:r>
-        <w:rPr>
-          <w:sz w:val="24"/>
-          <w:szCs w:val="24"/>
-          <w:lang w:val="sr-Latn-RS"/>
-        </w:rPr>
-        <w:tab/>
-      </w:r>
-      <w:r>
-        <w:rPr>
-          <w:sz w:val="24"/>
-          <w:szCs w:val="24"/>
-          <w:lang w:val="sr-Latn-RS"/>
-        </w:rPr>
-        <w:tab/>
-      </w:r>
-      <w:r>
-        <w:rPr>
-          <w:sz w:val="24"/>
-          <w:szCs w:val="24"/>
-          <w:lang w:val="sr-Latn-RS"/>
-        </w:rPr>
-        <w:tab/>
+    </w:p>
+    <w:p>
+      <w:pPr>
+        <w:ind w:left="1440" w:firstLine="720"/>
+        <w:rPr>
+          <w:sz w:val="24"/>
+          <w:szCs w:val="24"/>
+          <w:lang w:val="sr-Latn-RS"/>
+        </w:rPr>
+      </w:pPr>
+      <w:r>
+        <w:rPr>
+          <w:sz w:val="24"/>
+          <w:szCs w:val="24"/>
+          <w:lang w:val="sr-Latn-RS"/>
+        </w:rPr>
         <w:t>Slika 13</w:t>
       </w:r>
     </w:p>
@@ -29321,7 +29587,6 @@
           <w:szCs w:val="24"/>
           <w:lang w:val="sr-Latn-RS"/>
         </w:rPr>
-        <w:lastRenderedPageBreak/>
         <w:t>Klikom na dugme „Dodaj novi red vožnje “ admin dodaje novi red vožnje u bazu,pored samog reda vožnje u bazu će biti upisane i sve stanice na kojima autobus staje,cenovnici i biće generisani polasci koji su u okviru važenja reda vožnje.</w:t>
       </w:r>
     </w:p>
@@ -29332,7 +29597,7 @@
           <w:lang w:val="sr-Latn-RS"/>
         </w:rPr>
       </w:pPr>
-      <w:bookmarkStart w:id="23" w:name="_Toc92624599"/>
+      <w:bookmarkStart w:id="23" w:name="_Toc92665027"/>
       <w:r>
         <w:rPr>
           <w:lang w:val="sr-Latn-RS"/>
@@ -29575,6 +29840,7 @@
         <w:rPr>
           <w:noProof/>
         </w:rPr>
+        <w:lastRenderedPageBreak/>
         <w:drawing>
           <wp:inline distT="0" distB="0" distL="0" distR="0" wp14:anchorId="1F8EB683" wp14:editId="7019834B">
             <wp:extent cx="4381500" cy="3377409"/>
@@ -29637,7 +29903,7 @@
           <w:lang w:val="sr-Latn-RS"/>
         </w:rPr>
       </w:pPr>
-      <w:bookmarkStart w:id="24" w:name="_Toc92624600"/>
+      <w:bookmarkStart w:id="24" w:name="_Toc92665028"/>
       <w:r>
         <w:rPr>
           <w:lang w:val="sr-Latn-RS"/>
@@ -29667,7 +29933,6 @@
         <w:rPr>
           <w:noProof/>
         </w:rPr>
-        <w:lastRenderedPageBreak/>
         <w:drawing>
           <wp:anchor distT="0" distB="0" distL="114300" distR="114300" simplePos="0" relativeHeight="251660288" behindDoc="0" locked="0" layoutInCell="1" allowOverlap="1" wp14:anchorId="7331F443" wp14:editId="399F977A">
             <wp:simplePos x="0" y="0"/>
@@ -29972,7 +30237,7 @@
           <w:lang w:val="en-US"/>
         </w:rPr>
       </w:pPr>
-      <w:bookmarkStart w:id="25" w:name="_Toc92624601"/>
+      <w:bookmarkStart w:id="25" w:name="_Toc92665029"/>
       <w:r>
         <w:rPr>
           <w:lang w:val="en-US"/>

</xml_diff>